<commit_message>
updated the AMSA abstract
</commit_message>
<xml_diff>
--- a/conferences/amsa2017/amsa_abstract_template.docx
+++ b/conferences/amsa2017/amsa_abstract_template.docx
@@ -117,7 +117,27 @@
           <w:sz w:val="20"/>
           <w:szCs w:val="20"/>
         </w:rPr>
-        <w:t>Darwin, NT, DoubleTree by Hilton Esplanade &amp; Darwin Entertainment Centre</w:t>
+        <w:t xml:space="preserve">Darwin, NT, </w:t>
+      </w:r>
+      <w:proofErr w:type="spellStart"/>
+      <w:r>
+        <w:rPr>
+          <w:rFonts w:ascii="Verdana" w:hAnsi="Verdana" w:cs="Arial"/>
+          <w:b/>
+          <w:sz w:val="20"/>
+          <w:szCs w:val="20"/>
+        </w:rPr>
+        <w:t>DoubleTree</w:t>
+      </w:r>
+      <w:proofErr w:type="spellEnd"/>
+      <w:r>
+        <w:rPr>
+          <w:rFonts w:ascii="Verdana" w:hAnsi="Verdana" w:cs="Arial"/>
+          <w:b/>
+          <w:sz w:val="20"/>
+          <w:szCs w:val="20"/>
+        </w:rPr>
+        <w:t xml:space="preserve"> by Hilton Esplanade &amp; Darwin Entertainment Centre</w:t>
       </w:r>
     </w:p>
     <w:p>
@@ -246,8 +266,20 @@
           <w:sz w:val="20"/>
           <w:szCs w:val="20"/>
         </w:rPr>
-        <w:t>Putting the bio(logy) back into biophysical connectivity modelling</w:t>
-      </w:r>
+        <w:t xml:space="preserve">An analysis of current trends in connectivity modelling and comparisons of movement behaviours of </w:t>
+      </w:r>
+      <w:proofErr w:type="spellStart"/>
+      <w:r>
+        <w:rPr>
+          <w:rFonts w:ascii="Verdana" w:eastAsia="Times New Roman" w:hAnsi="Verdana" w:cs="Arial"/>
+          <w:sz w:val="20"/>
+          <w:szCs w:val="20"/>
+        </w:rPr>
+        <w:t>ichthyoplankton</w:t>
+      </w:r>
+      <w:bookmarkStart w:id="0" w:name="_GoBack"/>
+      <w:bookmarkEnd w:id="0"/>
+      <w:proofErr w:type="spellEnd"/>
     </w:p>
     <w:p>
       <w:pPr>
@@ -309,8 +341,18 @@
           <w:sz w:val="20"/>
           <w:szCs w:val="20"/>
         </w:rPr>
-        <w:t xml:space="preserve"> Hawes &amp; Will Figueira</w:t>
-      </w:r>
+        <w:t xml:space="preserve"> Hawes &amp; Will </w:t>
+      </w:r>
+      <w:proofErr w:type="spellStart"/>
+      <w:r>
+        <w:rPr>
+          <w:rFonts w:ascii="Verdana" w:eastAsia="Times New Roman" w:hAnsi="Verdana" w:cs="Arial"/>
+          <w:sz w:val="20"/>
+          <w:szCs w:val="20"/>
+        </w:rPr>
+        <w:t>Figueira</w:t>
+      </w:r>
+      <w:proofErr w:type="spellEnd"/>
     </w:p>
     <w:p>
       <w:pPr>
@@ -692,12 +734,12 @@
           <w:noProof/>
           <w:sz w:val="20"/>
           <w:szCs w:val="20"/>
-          <w:lang w:val="en-GB" w:eastAsia="en-GB"/>
+          <w:lang w:val="en-US"/>
         </w:rPr>
         <mc:AlternateContent>
           <mc:Choice Requires="wps">
             <w:drawing>
-              <wp:anchor distT="0" distB="0" distL="114300" distR="114300" simplePos="0" relativeHeight="251659264" behindDoc="0" locked="0" layoutInCell="1" allowOverlap="1" wp14:anchorId="511337C2" wp14:editId="60A80023">
+              <wp:anchor distT="0" distB="0" distL="114300" distR="114300" simplePos="0" relativeHeight="251659264" behindDoc="0" locked="0" layoutInCell="1" allowOverlap="1" wp14:anchorId="511337C2" wp14:editId="5C99688D">
                 <wp:simplePos x="0" y="0"/>
                 <wp:positionH relativeFrom="column">
                   <wp:posOffset>-63500</wp:posOffset>
@@ -705,7 +747,7 @@
                 <wp:positionV relativeFrom="paragraph">
                   <wp:posOffset>300355</wp:posOffset>
                 </wp:positionV>
-                <wp:extent cx="5257800" cy="2745740"/>
+                <wp:extent cx="5257800" cy="2974340"/>
                 <wp:effectExtent l="0" t="0" r="25400" b="22860"/>
                 <wp:wrapSquare wrapText="bothSides"/>
                 <wp:docPr id="1" name="Text Box 1"/>
@@ -717,7 +759,7 @@
                       <wps:spPr>
                         <a:xfrm>
                           <a:off x="0" y="0"/>
-                          <a:ext cx="5257800" cy="2745740"/>
+                          <a:ext cx="5257800" cy="2974340"/>
                         </a:xfrm>
                         <a:prstGeom prst="rect">
                           <a:avLst/>
@@ -752,25 +794,54 @@
                       <wps:txbx>
                         <w:txbxContent>
                           <w:p>
-                            <w:pPr>
-                              <w:pStyle w:val="abstract"/>
-                            </w:pPr>
                             <w:r>
                               <w:rPr>
+                                <w:rFonts w:ascii="Verdana" w:eastAsia="Calibri" w:hAnsi="Verdana" w:cs="Times New Roman"/>
+                                <w:color w:val="0D0D0D"/>
                                 <w:sz w:val="20"/>
                                 <w:szCs w:val="20"/>
                               </w:rPr>
-                              <w:t xml:space="preserve"> </w:t>
+                              <w:t xml:space="preserve">Biophysical connectivity modelling has consistently used by marine researchers over the past twenty years for estimating connectivity patterns. The outputs of these models have been used for everything from assessing population dynamics to aiding the design and testing the effectiveness of marine protected areas. However, the evolution of biological models </w:t>
                             </w:r>
                             <w:r>
                               <w:rPr>
+                                <w:rFonts w:ascii="Verdana" w:eastAsia="Calibri" w:hAnsi="Verdana" w:cs="Times New Roman"/>
+                                <w:color w:val="0D0D0D"/>
                                 <w:sz w:val="20"/>
                                 <w:szCs w:val="20"/>
                               </w:rPr>
-                              <w:t>Biophysical connectivity modelling has been a popular tool amongst marine researchers in the last twenty years for estimating connectivity patterns. The outputs of these models have been used to assess metapopulations dynamics to aiding design on marine protected areas. However, the biological models have not kept pace with the physical models. While physical models have been improving, many studies investigating the connectivity of pelagic marine larvae still implement the larvae as passive particles in their models. We reviewed the current state of connectivity driven biological models in the literature (2010-2016) to compared how the implemented biology affects the output of these biophysical models. In addition, we discuss how modelling different movement behaviours of pelagic ichthyoplankton influences connectivity patterns, using results from our theoretical study. These outcomes allow us to understand both what behaviours to prioritise including in future biophysical connectivity modelling studies, and where to focus our efforts in finding unknown information about biological traits of the species we want to model.</w:t>
+                              <w:t>has</w:t>
+                            </w:r>
+                            <w:r>
+                              <w:rPr>
+                                <w:rFonts w:ascii="Verdana" w:eastAsia="Calibri" w:hAnsi="Verdana" w:cs="Times New Roman"/>
+                                <w:color w:val="0D0D0D"/>
+                                <w:sz w:val="20"/>
+                                <w:szCs w:val="20"/>
+                              </w:rPr>
+                              <w:t xml:space="preserve"> not kept pace with the physical models. Physical models have been progressively improving through utilising higher resolution satellite data and enhanced algorithms. The advancement of the biological models has been slower, with many studies that investigate the connectivity of pelagic marine larvae still implementing the larvae without behavioural traits. We reviewed the current literature (2010-2016) on connectivity driven biophysical models to compare how the implemented biology affects the output. In addition, we discuss how modelling different movement behaviours of pelagic </w:t>
+                            </w:r>
+                            <w:proofErr w:type="spellStart"/>
+                            <w:r>
+                              <w:rPr>
+                                <w:rFonts w:ascii="Verdana" w:eastAsia="Calibri" w:hAnsi="Verdana" w:cs="Times New Roman"/>
+                                <w:color w:val="0D0D0D"/>
+                                <w:sz w:val="20"/>
+                                <w:szCs w:val="20"/>
+                              </w:rPr>
+                              <w:t>ichthyoplankton</w:t>
+                            </w:r>
+                            <w:proofErr w:type="spellEnd"/>
+                            <w:r>
+                              <w:rPr>
+                                <w:rFonts w:ascii="Verdana" w:eastAsia="Calibri" w:hAnsi="Verdana" w:cs="Times New Roman"/>
+                                <w:color w:val="0D0D0D"/>
+                                <w:sz w:val="20"/>
+                                <w:szCs w:val="20"/>
+                              </w:rPr>
+                              <w:t xml:space="preserve"> influences connectivity patterns based on the results of a recent theoretical study we undertook. These outcomes allow us to understand both the behaviours to prioritise in the implementation of biophysical models for future connectivity modelling studies, and where to focus our efforts in finding unknown information about biological traits of the modelled marine larva.</w:t>
                             </w:r>
                           </w:p>
-                          <w:p/>
                           <w:p>
                             <w:pPr>
                               <w:pStyle w:val="abstract"/>
@@ -802,29 +873,58 @@
                 <v:stroke joinstyle="miter"/>
                 <v:path gradientshapeok="t" o:connecttype="rect"/>
               </v:shapetype>
-              <v:shape id="Text Box 1" o:spid="_x0000_s1026" type="#_x0000_t202" style="position:absolute;margin-left:-5pt;margin-top:23.65pt;width:414pt;height:216.2pt;z-index:251659264;visibility:visible;mso-wrap-style:square;mso-width-percent:0;mso-height-percent:0;mso-wrap-distance-left:9pt;mso-wrap-distance-top:0;mso-wrap-distance-right:9pt;mso-wrap-distance-bottom:0;mso-position-horizontal:absolute;mso-position-horizontal-relative:text;mso-position-vertical:absolute;mso-position-vertical-relative:text;mso-width-percent:0;mso-height-percent:0;mso-width-relative:margin;mso-height-relative:margin;v-text-anchor:top" o:gfxdata="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" filled="f" strokecolor="black [3213]">
+              <v:shape id="Text Box 1" o:spid="_x0000_s1026" type="#_x0000_t202" style="position:absolute;margin-left:-5pt;margin-top:23.65pt;width:414pt;height:234.2pt;z-index:251659264;visibility:visible;mso-wrap-style:square;mso-width-percent:0;mso-height-percent:0;mso-wrap-distance-left:9pt;mso-wrap-distance-top:0;mso-wrap-distance-right:9pt;mso-wrap-distance-bottom:0;mso-position-horizontal:absolute;mso-position-horizontal-relative:text;mso-position-vertical:absolute;mso-position-vertical-relative:text;mso-width-percent:0;mso-height-percent:0;mso-width-relative:margin;mso-height-relative:margin;v-text-anchor:top" o:gfxdata="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" filled="f" strokecolor="black [3213]">
                 <v:textbox>
                   <w:txbxContent>
                     <w:p>
-                      <w:pPr>
-                        <w:pStyle w:val="abstract"/>
-                      </w:pPr>
                       <w:r>
                         <w:rPr>
+                          <w:rFonts w:ascii="Verdana" w:eastAsia="Calibri" w:hAnsi="Verdana" w:cs="Times New Roman"/>
+                          <w:color w:val="0D0D0D"/>
                           <w:sz w:val="20"/>
                           <w:szCs w:val="20"/>
                         </w:rPr>
-                        <w:t xml:space="preserve"> </w:t>
+                        <w:t xml:space="preserve">Biophysical connectivity modelling has consistently used by marine researchers over the past twenty years for estimating connectivity patterns. The outputs of these models have been used for everything from assessing population dynamics to aiding the design and testing the effectiveness of marine protected areas. However, the evolution of biological models </w:t>
                       </w:r>
                       <w:r>
                         <w:rPr>
+                          <w:rFonts w:ascii="Verdana" w:eastAsia="Calibri" w:hAnsi="Verdana" w:cs="Times New Roman"/>
+                          <w:color w:val="0D0D0D"/>
                           <w:sz w:val="20"/>
                           <w:szCs w:val="20"/>
                         </w:rPr>
-                        <w:t>Biophysical connectivity modelling has been a popular tool amongst marine researchers in the last twenty years for estimating connectivity patterns. The outputs of these models have been used to assess metapopulations dynamics to aiding design on marine protected areas. However, the biological models have not kept pace with the physical models. While physical models have been improving, many studies investigating the connectivity of pelagic marine larvae still implement the larvae as passive particles in their models. We reviewed the current state of connectivity driven biological models in the literature (2010-2016) to compared how the implemented biology affects the output of these biophysical models. In addition, we discuss how modelling different movement behaviours of pelagic ichthyoplankton influences connectivity patterns, using results from our theoretical study. These outcomes allow us to understand both what behaviours to prioritise including in future biophysical connectivity modelling studies, and where to focus our efforts in finding unknown information about biological traits of the species we want to model.</w:t>
+                        <w:t>has</w:t>
+                      </w:r>
+                      <w:r>
+                        <w:rPr>
+                          <w:rFonts w:ascii="Verdana" w:eastAsia="Calibri" w:hAnsi="Verdana" w:cs="Times New Roman"/>
+                          <w:color w:val="0D0D0D"/>
+                          <w:sz w:val="20"/>
+                          <w:szCs w:val="20"/>
+                        </w:rPr>
+                        <w:t xml:space="preserve"> not kept pace with the physical models. Physical models have been progressively improving through utilising higher resolution satellite data and enhanced algorithms. The advancement of the biological models has been slower, with many studies that investigate the connectivity of pelagic marine larvae still implementing the larvae without behavioural traits. We reviewed the current literature (2010-2016) on connectivity driven biophysical models to compare how the implemented biology affects the output. In addition, we discuss how modelling different movement behaviours of pelagic </w:t>
+                      </w:r>
+                      <w:proofErr w:type="spellStart"/>
+                      <w:r>
+                        <w:rPr>
+                          <w:rFonts w:ascii="Verdana" w:eastAsia="Calibri" w:hAnsi="Verdana" w:cs="Times New Roman"/>
+                          <w:color w:val="0D0D0D"/>
+                          <w:sz w:val="20"/>
+                          <w:szCs w:val="20"/>
+                        </w:rPr>
+                        <w:t>ichthyoplankton</w:t>
+                      </w:r>
+                      <w:proofErr w:type="spellEnd"/>
+                      <w:r>
+                        <w:rPr>
+                          <w:rFonts w:ascii="Verdana" w:eastAsia="Calibri" w:hAnsi="Verdana" w:cs="Times New Roman"/>
+                          <w:color w:val="0D0D0D"/>
+                          <w:sz w:val="20"/>
+                          <w:szCs w:val="20"/>
+                        </w:rPr>
+                        <w:t xml:space="preserve"> influences connectivity patterns based on the results of a recent theoretical study we undertook. These outcomes allow us to understand both the behaviours to prioritise in the implementation of biophysical models for future connectivity modelling studies, and where to focus our efforts in finding unknown information about biological traits of the modelled marine larva.</w:t>
                       </w:r>
                     </w:p>
-                    <w:p/>
                     <w:p>
                       <w:pPr>
                         <w:pStyle w:val="abstract"/>
@@ -874,8 +974,6 @@
         </w:rPr>
         <w:t xml:space="preserve"> words)</w:t>
       </w:r>
-      <w:bookmarkStart w:id="0" w:name="_GoBack"/>
-      <w:bookmarkEnd w:id="0"/>
     </w:p>
     <w:sectPr>
       <w:pgSz w:w="11900" w:h="16840"/>
@@ -2038,7 +2136,7 @@
 </file>
 
 <file path=customXml/itemProps1.xml><?xml version="1.0" encoding="utf-8"?>
-<ds:datastoreItem xmlns:ds="http://schemas.openxmlformats.org/officeDocument/2006/customXml" ds:itemID="{A474E61D-D9DF-4B46-8048-28291B60C038}">
+<ds:datastoreItem xmlns:ds="http://schemas.openxmlformats.org/officeDocument/2006/customXml" ds:itemID="{8EADDB74-1B10-5446-A7EC-A09A281EC315}">
   <ds:schemaRefs>
     <ds:schemaRef ds:uri="http://schemas.openxmlformats.org/officeDocument/2006/bibliography"/>
   </ds:schemaRefs>

</xml_diff>

<commit_message>
Updated the AMSA template
</commit_message>
<xml_diff>
--- a/conferences/amsa2017/amsa_abstract_template.docx
+++ b/conferences/amsa2017/amsa_abstract_template.docx
@@ -256,29 +256,83 @@
       <w:pPr>
         <w:rPr>
           <w:rFonts w:ascii="Verdana" w:eastAsia="Times New Roman" w:hAnsi="Verdana" w:cs="Arial"/>
-          <w:sz w:val="20"/>
-          <w:szCs w:val="20"/>
-        </w:rPr>
-      </w:pPr>
-      <w:r>
-        <w:rPr>
-          <w:rFonts w:ascii="Verdana" w:eastAsia="Times New Roman" w:hAnsi="Verdana" w:cs="Arial"/>
-          <w:sz w:val="20"/>
-          <w:szCs w:val="20"/>
-        </w:rPr>
-        <w:t xml:space="preserve">An analysis of current trends in connectivity modelling and comparisons of movement behaviours of </w:t>
-      </w:r>
-      <w:proofErr w:type="spellStart"/>
-      <w:r>
-        <w:rPr>
-          <w:rFonts w:ascii="Verdana" w:eastAsia="Times New Roman" w:hAnsi="Verdana" w:cs="Arial"/>
-          <w:sz w:val="20"/>
-          <w:szCs w:val="20"/>
-        </w:rPr>
-        <w:t>ichthyoplankton</w:t>
+          <w:b/>
+          <w:sz w:val="20"/>
+          <w:szCs w:val="20"/>
+        </w:rPr>
+      </w:pPr>
+      <w:r>
+        <w:rPr>
+          <w:rFonts w:ascii="Verdana" w:eastAsia="Times New Roman" w:hAnsi="Verdana" w:cs="Arial"/>
+          <w:sz w:val="20"/>
+          <w:szCs w:val="20"/>
+        </w:rPr>
+        <w:t>An analysis of current trends in connectivity modelling and where to next</w:t>
       </w:r>
       <w:bookmarkStart w:id="0" w:name="_GoBack"/>
       <w:bookmarkEnd w:id="0"/>
+    </w:p>
+    <w:p>
+      <w:pPr>
+        <w:rPr>
+          <w:rFonts w:ascii="Verdana" w:eastAsia="Times New Roman" w:hAnsi="Verdana" w:cs="Arial"/>
+          <w:b/>
+          <w:sz w:val="20"/>
+          <w:szCs w:val="20"/>
+        </w:rPr>
+      </w:pPr>
+      <w:r>
+        <w:rPr>
+          <w:rFonts w:ascii="Verdana" w:eastAsia="Times New Roman" w:hAnsi="Verdana" w:cs="Arial"/>
+          <w:b/>
+          <w:sz w:val="20"/>
+          <w:szCs w:val="20"/>
+        </w:rPr>
+        <w:t>Authors</w:t>
+      </w:r>
+      <w:r>
+        <w:rPr>
+          <w:rFonts w:ascii="Verdana" w:eastAsia="Times New Roman" w:hAnsi="Verdana" w:cs="Arial"/>
+          <w:b/>
+          <w:sz w:val="20"/>
+          <w:szCs w:val="20"/>
+        </w:rPr>
+        <w:t>:</w:t>
+      </w:r>
+    </w:p>
+    <w:p>
+      <w:pPr>
+        <w:rPr>
+          <w:rFonts w:ascii="Verdana" w:eastAsia="Times New Roman" w:hAnsi="Verdana" w:cs="Arial"/>
+          <w:sz w:val="20"/>
+          <w:szCs w:val="20"/>
+        </w:rPr>
+      </w:pPr>
+      <w:r>
+        <w:rPr>
+          <w:rFonts w:ascii="Verdana" w:eastAsia="Times New Roman" w:hAnsi="Verdana" w:cs="Arial"/>
+          <w:sz w:val="20"/>
+          <w:szCs w:val="20"/>
+        </w:rPr>
+        <w:t>Steve</w:t>
+      </w:r>
+      <w:r>
+        <w:rPr>
+          <w:rFonts w:ascii="Verdana" w:eastAsia="Times New Roman" w:hAnsi="Verdana" w:cs="Arial"/>
+          <w:sz w:val="20"/>
+          <w:szCs w:val="20"/>
+        </w:rPr>
+        <w:t xml:space="preserve"> Hawes &amp; Will </w:t>
+      </w:r>
+      <w:proofErr w:type="spellStart"/>
+      <w:r>
+        <w:rPr>
+          <w:rFonts w:ascii="Verdana" w:eastAsia="Times New Roman" w:hAnsi="Verdana" w:cs="Arial"/>
+          <w:sz w:val="20"/>
+          <w:szCs w:val="20"/>
+        </w:rPr>
+        <w:t>Figueira</w:t>
+      </w:r>
       <w:proofErr w:type="spellEnd"/>
     </w:p>
     <w:p>
@@ -307,7 +361,148 @@
           <w:sz w:val="20"/>
           <w:szCs w:val="20"/>
         </w:rPr>
-        <w:t>Authors</w:t>
+        <w:t>First Ad</w:t>
+      </w:r>
+      <w:r>
+        <w:rPr>
+          <w:rFonts w:ascii="Verdana" w:eastAsia="Times New Roman" w:hAnsi="Verdana" w:cs="Arial"/>
+          <w:b/>
+          <w:sz w:val="20"/>
+          <w:szCs w:val="20"/>
+        </w:rPr>
+        <w:t>d</w:t>
+      </w:r>
+      <w:r>
+        <w:rPr>
+          <w:rFonts w:ascii="Verdana" w:eastAsia="Times New Roman" w:hAnsi="Verdana" w:cs="Arial"/>
+          <w:b/>
+          <w:sz w:val="20"/>
+          <w:szCs w:val="20"/>
+        </w:rPr>
+        <w:t xml:space="preserve">ress line: </w:t>
+      </w:r>
+    </w:p>
+    <w:p>
+      <w:pPr>
+        <w:rPr>
+          <w:rFonts w:ascii="Verdana" w:eastAsia="Times New Roman" w:hAnsi="Verdana" w:cs="Arial"/>
+          <w:sz w:val="20"/>
+          <w:szCs w:val="20"/>
+        </w:rPr>
+      </w:pPr>
+      <w:r>
+        <w:rPr>
+          <w:rFonts w:ascii="Verdana" w:eastAsia="Times New Roman" w:hAnsi="Verdana" w:cs="Arial"/>
+          <w:sz w:val="20"/>
+          <w:szCs w:val="20"/>
+        </w:rPr>
+        <w:t>Coastal Marine Ecosystems Group</w:t>
+      </w:r>
+    </w:p>
+    <w:p>
+      <w:pPr>
+        <w:rPr>
+          <w:rFonts w:ascii="Verdana" w:eastAsia="Times New Roman" w:hAnsi="Verdana" w:cs="Arial"/>
+          <w:sz w:val="20"/>
+          <w:szCs w:val="20"/>
+        </w:rPr>
+      </w:pPr>
+      <w:r>
+        <w:rPr>
+          <w:rFonts w:ascii="Verdana" w:eastAsia="Times New Roman" w:hAnsi="Verdana" w:cs="Arial"/>
+          <w:sz w:val="20"/>
+          <w:szCs w:val="20"/>
+        </w:rPr>
+        <w:t>Edgeworth-David Building (A11)</w:t>
+      </w:r>
+    </w:p>
+    <w:p>
+      <w:pPr>
+        <w:rPr>
+          <w:rFonts w:ascii="Verdana" w:eastAsia="Times New Roman" w:hAnsi="Verdana" w:cs="Arial"/>
+          <w:sz w:val="20"/>
+          <w:szCs w:val="20"/>
+        </w:rPr>
+      </w:pPr>
+      <w:r>
+        <w:rPr>
+          <w:rFonts w:ascii="Verdana" w:eastAsia="Times New Roman" w:hAnsi="Verdana" w:cs="Arial"/>
+          <w:sz w:val="20"/>
+          <w:szCs w:val="20"/>
+        </w:rPr>
+        <w:t>Science Rd</w:t>
+      </w:r>
+    </w:p>
+    <w:p>
+      <w:pPr>
+        <w:rPr>
+          <w:rFonts w:ascii="Verdana" w:eastAsia="Times New Roman" w:hAnsi="Verdana" w:cs="Arial"/>
+          <w:sz w:val="20"/>
+          <w:szCs w:val="20"/>
+        </w:rPr>
+      </w:pPr>
+      <w:r>
+        <w:rPr>
+          <w:rFonts w:ascii="Verdana" w:eastAsia="Times New Roman" w:hAnsi="Verdana" w:cs="Arial"/>
+          <w:sz w:val="20"/>
+          <w:szCs w:val="20"/>
+        </w:rPr>
+        <w:t>School of Life and Environmental Sciences</w:t>
+      </w:r>
+    </w:p>
+    <w:p>
+      <w:pPr>
+        <w:rPr>
+          <w:rFonts w:ascii="Verdana" w:eastAsia="Times New Roman" w:hAnsi="Verdana" w:cs="Arial"/>
+          <w:sz w:val="20"/>
+          <w:szCs w:val="20"/>
+        </w:rPr>
+      </w:pPr>
+      <w:r>
+        <w:rPr>
+          <w:rFonts w:ascii="Verdana" w:eastAsia="Times New Roman" w:hAnsi="Verdana" w:cs="Arial"/>
+          <w:sz w:val="20"/>
+          <w:szCs w:val="20"/>
+        </w:rPr>
+        <w:t>The University of Sydney NSW 2006</w:t>
+      </w:r>
+    </w:p>
+    <w:p>
+      <w:pPr>
+        <w:rPr>
+          <w:rFonts w:ascii="Verdana" w:eastAsia="Times New Roman" w:hAnsi="Verdana" w:cs="Arial"/>
+          <w:b/>
+          <w:sz w:val="20"/>
+          <w:szCs w:val="20"/>
+        </w:rPr>
+      </w:pPr>
+    </w:p>
+    <w:p>
+      <w:pPr>
+        <w:rPr>
+          <w:rFonts w:ascii="Verdana" w:eastAsia="Times New Roman" w:hAnsi="Verdana" w:cs="Arial"/>
+          <w:b/>
+          <w:sz w:val="20"/>
+          <w:szCs w:val="20"/>
+        </w:rPr>
+      </w:pPr>
+      <w:r>
+        <w:rPr>
+          <w:rFonts w:ascii="Verdana" w:eastAsia="Times New Roman" w:hAnsi="Verdana" w:cs="Arial"/>
+          <w:b/>
+          <w:sz w:val="20"/>
+          <w:szCs w:val="20"/>
+        </w:rPr>
+        <w:t>Second Address</w:t>
+      </w:r>
+      <w:r>
+        <w:rPr>
+          <w:rFonts w:ascii="Verdana" w:eastAsia="Times New Roman" w:hAnsi="Verdana" w:cs="Arial"/>
+          <w:b/>
+          <w:sz w:val="20"/>
+          <w:szCs w:val="20"/>
+        </w:rPr>
+        <w:t xml:space="preserve"> line</w:t>
       </w:r>
       <w:r>
         <w:rPr>
@@ -323,220 +518,6 @@
       <w:pPr>
         <w:rPr>
           <w:rFonts w:ascii="Verdana" w:eastAsia="Times New Roman" w:hAnsi="Verdana" w:cs="Arial"/>
-          <w:sz w:val="20"/>
-          <w:szCs w:val="20"/>
-        </w:rPr>
-      </w:pPr>
-      <w:r>
-        <w:rPr>
-          <w:rFonts w:ascii="Verdana" w:eastAsia="Times New Roman" w:hAnsi="Verdana" w:cs="Arial"/>
-          <w:sz w:val="20"/>
-          <w:szCs w:val="20"/>
-        </w:rPr>
-        <w:t>Steve</w:t>
-      </w:r>
-      <w:r>
-        <w:rPr>
-          <w:rFonts w:ascii="Verdana" w:eastAsia="Times New Roman" w:hAnsi="Verdana" w:cs="Arial"/>
-          <w:sz w:val="20"/>
-          <w:szCs w:val="20"/>
-        </w:rPr>
-        <w:t xml:space="preserve"> Hawes &amp; Will </w:t>
-      </w:r>
-      <w:proofErr w:type="spellStart"/>
-      <w:r>
-        <w:rPr>
-          <w:rFonts w:ascii="Verdana" w:eastAsia="Times New Roman" w:hAnsi="Verdana" w:cs="Arial"/>
-          <w:sz w:val="20"/>
-          <w:szCs w:val="20"/>
-        </w:rPr>
-        <w:t>Figueira</w:t>
-      </w:r>
-      <w:proofErr w:type="spellEnd"/>
-    </w:p>
-    <w:p>
-      <w:pPr>
-        <w:rPr>
-          <w:rFonts w:ascii="Verdana" w:eastAsia="Times New Roman" w:hAnsi="Verdana" w:cs="Arial"/>
-          <w:b/>
-          <w:sz w:val="20"/>
-          <w:szCs w:val="20"/>
-        </w:rPr>
-      </w:pPr>
-    </w:p>
-    <w:p>
-      <w:pPr>
-        <w:rPr>
-          <w:rFonts w:ascii="Verdana" w:eastAsia="Times New Roman" w:hAnsi="Verdana" w:cs="Arial"/>
-          <w:b/>
-          <w:sz w:val="20"/>
-          <w:szCs w:val="20"/>
-        </w:rPr>
-      </w:pPr>
-      <w:r>
-        <w:rPr>
-          <w:rFonts w:ascii="Verdana" w:eastAsia="Times New Roman" w:hAnsi="Verdana" w:cs="Arial"/>
-          <w:b/>
-          <w:sz w:val="20"/>
-          <w:szCs w:val="20"/>
-        </w:rPr>
-        <w:t>First Ad</w:t>
-      </w:r>
-      <w:r>
-        <w:rPr>
-          <w:rFonts w:ascii="Verdana" w:eastAsia="Times New Roman" w:hAnsi="Verdana" w:cs="Arial"/>
-          <w:b/>
-          <w:sz w:val="20"/>
-          <w:szCs w:val="20"/>
-        </w:rPr>
-        <w:t>d</w:t>
-      </w:r>
-      <w:r>
-        <w:rPr>
-          <w:rFonts w:ascii="Verdana" w:eastAsia="Times New Roman" w:hAnsi="Verdana" w:cs="Arial"/>
-          <w:b/>
-          <w:sz w:val="20"/>
-          <w:szCs w:val="20"/>
-        </w:rPr>
-        <w:t xml:space="preserve">ress line: </w:t>
-      </w:r>
-    </w:p>
-    <w:p>
-      <w:pPr>
-        <w:rPr>
-          <w:rFonts w:ascii="Verdana" w:eastAsia="Times New Roman" w:hAnsi="Verdana" w:cs="Arial"/>
-          <w:sz w:val="20"/>
-          <w:szCs w:val="20"/>
-        </w:rPr>
-      </w:pPr>
-      <w:r>
-        <w:rPr>
-          <w:rFonts w:ascii="Verdana" w:eastAsia="Times New Roman" w:hAnsi="Verdana" w:cs="Arial"/>
-          <w:sz w:val="20"/>
-          <w:szCs w:val="20"/>
-        </w:rPr>
-        <w:t>Coastal Marine Ecosystems Group</w:t>
-      </w:r>
-    </w:p>
-    <w:p>
-      <w:pPr>
-        <w:rPr>
-          <w:rFonts w:ascii="Verdana" w:eastAsia="Times New Roman" w:hAnsi="Verdana" w:cs="Arial"/>
-          <w:sz w:val="20"/>
-          <w:szCs w:val="20"/>
-        </w:rPr>
-      </w:pPr>
-      <w:r>
-        <w:rPr>
-          <w:rFonts w:ascii="Verdana" w:eastAsia="Times New Roman" w:hAnsi="Verdana" w:cs="Arial"/>
-          <w:sz w:val="20"/>
-          <w:szCs w:val="20"/>
-        </w:rPr>
-        <w:t>Edgeworth-David Building (A11)</w:t>
-      </w:r>
-    </w:p>
-    <w:p>
-      <w:pPr>
-        <w:rPr>
-          <w:rFonts w:ascii="Verdana" w:eastAsia="Times New Roman" w:hAnsi="Verdana" w:cs="Arial"/>
-          <w:sz w:val="20"/>
-          <w:szCs w:val="20"/>
-        </w:rPr>
-      </w:pPr>
-      <w:r>
-        <w:rPr>
-          <w:rFonts w:ascii="Verdana" w:eastAsia="Times New Roman" w:hAnsi="Verdana" w:cs="Arial"/>
-          <w:sz w:val="20"/>
-          <w:szCs w:val="20"/>
-        </w:rPr>
-        <w:t>Science Rd</w:t>
-      </w:r>
-    </w:p>
-    <w:p>
-      <w:pPr>
-        <w:rPr>
-          <w:rFonts w:ascii="Verdana" w:eastAsia="Times New Roman" w:hAnsi="Verdana" w:cs="Arial"/>
-          <w:sz w:val="20"/>
-          <w:szCs w:val="20"/>
-        </w:rPr>
-      </w:pPr>
-      <w:r>
-        <w:rPr>
-          <w:rFonts w:ascii="Verdana" w:eastAsia="Times New Roman" w:hAnsi="Verdana" w:cs="Arial"/>
-          <w:sz w:val="20"/>
-          <w:szCs w:val="20"/>
-        </w:rPr>
-        <w:t>School of Life and Environmental Sciences</w:t>
-      </w:r>
-    </w:p>
-    <w:p>
-      <w:pPr>
-        <w:rPr>
-          <w:rFonts w:ascii="Verdana" w:eastAsia="Times New Roman" w:hAnsi="Verdana" w:cs="Arial"/>
-          <w:sz w:val="20"/>
-          <w:szCs w:val="20"/>
-        </w:rPr>
-      </w:pPr>
-      <w:r>
-        <w:rPr>
-          <w:rFonts w:ascii="Verdana" w:eastAsia="Times New Roman" w:hAnsi="Verdana" w:cs="Arial"/>
-          <w:sz w:val="20"/>
-          <w:szCs w:val="20"/>
-        </w:rPr>
-        <w:t>The University of Sydney NSW 2006</w:t>
-      </w:r>
-    </w:p>
-    <w:p>
-      <w:pPr>
-        <w:rPr>
-          <w:rFonts w:ascii="Verdana" w:eastAsia="Times New Roman" w:hAnsi="Verdana" w:cs="Arial"/>
-          <w:b/>
-          <w:sz w:val="20"/>
-          <w:szCs w:val="20"/>
-        </w:rPr>
-      </w:pPr>
-    </w:p>
-    <w:p>
-      <w:pPr>
-        <w:rPr>
-          <w:rFonts w:ascii="Verdana" w:eastAsia="Times New Roman" w:hAnsi="Verdana" w:cs="Arial"/>
-          <w:b/>
-          <w:sz w:val="20"/>
-          <w:szCs w:val="20"/>
-        </w:rPr>
-      </w:pPr>
-      <w:r>
-        <w:rPr>
-          <w:rFonts w:ascii="Verdana" w:eastAsia="Times New Roman" w:hAnsi="Verdana" w:cs="Arial"/>
-          <w:b/>
-          <w:sz w:val="20"/>
-          <w:szCs w:val="20"/>
-        </w:rPr>
-        <w:t>Second Address</w:t>
-      </w:r>
-      <w:r>
-        <w:rPr>
-          <w:rFonts w:ascii="Verdana" w:eastAsia="Times New Roman" w:hAnsi="Verdana" w:cs="Arial"/>
-          <w:b/>
-          <w:sz w:val="20"/>
-          <w:szCs w:val="20"/>
-        </w:rPr>
-        <w:t xml:space="preserve"> line</w:t>
-      </w:r>
-      <w:r>
-        <w:rPr>
-          <w:rFonts w:ascii="Verdana" w:eastAsia="Times New Roman" w:hAnsi="Verdana" w:cs="Arial"/>
-          <w:b/>
-          <w:sz w:val="20"/>
-          <w:szCs w:val="20"/>
-        </w:rPr>
-        <w:t>:</w:t>
-      </w:r>
-    </w:p>
-    <w:p>
-      <w:pPr>
-        <w:rPr>
-          <w:rFonts w:ascii="Verdana" w:eastAsia="Times New Roman" w:hAnsi="Verdana" w:cs="Arial"/>
           <w:b/>
           <w:sz w:val="20"/>
           <w:szCs w:val="20"/>
@@ -734,7 +715,7 @@
           <w:noProof/>
           <w:sz w:val="20"/>
           <w:szCs w:val="20"/>
-          <w:lang w:val="en-US"/>
+          <w:lang w:val="en-GB" w:eastAsia="en-GB"/>
         </w:rPr>
         <mc:AlternateContent>
           <mc:Choice Requires="wps">
@@ -2136,7 +2117,7 @@
 </file>
 
 <file path=customXml/itemProps1.xml><?xml version="1.0" encoding="utf-8"?>
-<ds:datastoreItem xmlns:ds="http://schemas.openxmlformats.org/officeDocument/2006/customXml" ds:itemID="{8EADDB74-1B10-5446-A7EC-A09A281EC315}">
+<ds:datastoreItem xmlns:ds="http://schemas.openxmlformats.org/officeDocument/2006/customXml" ds:itemID="{1066CC1E-00BF-B14D-A03B-CF105308506F}">
   <ds:schemaRefs>
     <ds:schemaRef ds:uri="http://schemas.openxmlformats.org/officeDocument/2006/bibliography"/>
   </ds:schemaRefs>

</xml_diff>